<commit_message>
Adding Q & A and small changes
</commit_message>
<xml_diff>
--- a/Q&A.docx
+++ b/Q&A.docx
@@ -201,42 +201,7 @@
           <w:rFonts w:ascii="Georgia" w:hAnsi="Georgia" w:cs="Arial"/>
           <w:color w:val="000000"/>
         </w:rPr>
-        <w:t xml:space="preserve">In spring season count has significant low value, while </w:t>
-      </w:r>
-      <w:r>
-        <w:rPr>
-          <w:rFonts w:ascii="Georgia" w:hAnsi="Georgia" w:cs="Arial"/>
-          <w:color w:val="000000"/>
-        </w:rPr>
-        <w:t>fall</w:t>
-      </w:r>
-      <w:r>
-        <w:rPr>
-          <w:rFonts w:ascii="Georgia" w:hAnsi="Georgia" w:cs="Arial"/>
-          <w:color w:val="000000"/>
-        </w:rPr>
-        <w:t xml:space="preserve"> season is most </w:t>
-      </w:r>
-      <w:r>
-        <w:rPr>
-          <w:rFonts w:ascii="Georgia" w:hAnsi="Georgia" w:cs="Arial"/>
-          <w:color w:val="000000"/>
-        </w:rPr>
-        <w:t>favorable</w:t>
-      </w:r>
-      <w:r>
-        <w:rPr>
-          <w:rFonts w:ascii="Georgia" w:hAnsi="Georgia" w:cs="Arial"/>
-          <w:color w:val="000000"/>
-        </w:rPr>
-        <w:t xml:space="preserve"> with summer being the next then winter</w:t>
-      </w:r>
-      <w:r>
-        <w:rPr>
-          <w:rFonts w:ascii="Georgia" w:hAnsi="Georgia" w:cs="Arial"/>
-          <w:color w:val="000000"/>
-        </w:rPr>
-        <w:t>.</w:t>
+        <w:t>In spring season count has significant low value, while fall season is most favorable with summer being the next then winter.</w:t>
       </w:r>
     </w:p>
     <w:p>
@@ -339,21 +304,7 @@
           <w:rFonts w:ascii="Georgia" w:hAnsi="Georgia" w:cs="Arial"/>
           <w:color w:val="000000"/>
         </w:rPr>
-        <w:t>T</w:t>
-      </w:r>
-      <w:r>
-        <w:rPr>
-          <w:rFonts w:ascii="Georgia" w:hAnsi="Georgia" w:cs="Arial"/>
-          <w:color w:val="000000"/>
-        </w:rPr>
-        <w:t xml:space="preserve">he workingday and non-workingday have similar mean in terms of demand. However there is a low </w:t>
-      </w:r>
-      <w:r>
-        <w:rPr>
-          <w:rFonts w:ascii="Georgia" w:hAnsi="Georgia" w:cs="Arial"/>
-          <w:color w:val="000000"/>
-        </w:rPr>
-        <w:t xml:space="preserve">min value for the working day </w:t>
+        <w:t xml:space="preserve">The workingday and non-workingday have similar mean in terms of demand. However there is a low min value for the working day </w:t>
       </w:r>
     </w:p>
     <w:p>
@@ -1691,36 +1642,418 @@
           <w:szCs w:val="24"/>
         </w:rPr>
       </w:pPr>
+      <w:r>
+        <w:rPr>
+          <w:rFonts w:ascii="Georgia" w:eastAsia="Times New Roman" w:hAnsi="Georgia" w:cs="Arial"/>
+          <w:b/>
+          <w:bCs/>
+          <w:sz w:val="24"/>
+          <w:szCs w:val="24"/>
+        </w:rPr>
+        <w:t>drop_</w:t>
+      </w:r>
+      <w:r>
+        <w:rPr>
+          <w:rFonts w:ascii="Georgia" w:eastAsia="Times New Roman" w:hAnsi="Georgia" w:cs="Arial"/>
+          <w:b/>
+          <w:bCs/>
+          <w:sz w:val="24"/>
+          <w:szCs w:val="24"/>
+        </w:rPr>
+        <w:t>first:</w:t>
+      </w:r>
+      <w:r>
+        <w:rPr>
+          <w:rFonts w:ascii="Georgia" w:eastAsia="Times New Roman" w:hAnsi="Georgia" w:cs="Arial"/>
+          <w:b/>
+          <w:bCs/>
+          <w:sz w:val="24"/>
+          <w:szCs w:val="24"/>
+        </w:rPr>
+        <w:t xml:space="preserve"> </w:t>
+      </w:r>
+      <w:r>
+        <w:rPr>
+          <w:rFonts w:ascii="Georgia" w:eastAsia="Times New Roman" w:hAnsi="Georgia" w:cs="Arial"/>
+          <w:sz w:val="24"/>
+          <w:szCs w:val="24"/>
+        </w:rPr>
+        <w:t>bool, default False</w:t>
+      </w:r>
+    </w:p>
+    <w:p>
+      <w:pPr>
+        <w:spacing w:before="100" w:beforeAutospacing="1" w:after="100" w:afterAutospacing="1" w:line="240" w:lineRule="auto"/>
+        <w:rPr>
+          <w:rFonts w:ascii="Georgia" w:eastAsia="Times New Roman" w:hAnsi="Georgia" w:cs="Arial"/>
+          <w:sz w:val="24"/>
+          <w:szCs w:val="24"/>
+        </w:rPr>
+      </w:pPr>
+      <w:r>
+        <w:rPr>
+          <w:rFonts w:ascii="Georgia" w:eastAsia="Times New Roman" w:hAnsi="Georgia" w:cs="Arial"/>
+          <w:sz w:val="24"/>
+          <w:szCs w:val="24"/>
+        </w:rPr>
+        <w:t>Whether to get k-1 dummies out of k categorical levels by removing the first level.</w:t>
+      </w:r>
+    </w:p>
+    <w:p>
+      <w:pPr>
+        <w:spacing w:before="100" w:beforeAutospacing="1" w:after="100" w:afterAutospacing="1" w:line="240" w:lineRule="auto"/>
+        <w:rPr>
+          <w:rFonts w:ascii="Arial" w:eastAsia="Times New Roman" w:hAnsi="Arial" w:cs="Arial"/>
+          <w:sz w:val="28"/>
+          <w:szCs w:val="28"/>
+        </w:rPr>
+      </w:pPr>
+    </w:p>
+    <w:p>
+      <w:pPr>
+        <w:spacing w:before="100" w:beforeAutospacing="1" w:after="100" w:afterAutospacing="1" w:line="240" w:lineRule="auto"/>
+        <w:rPr>
+          <w:rFonts w:ascii="Arial" w:eastAsia="Times New Roman" w:hAnsi="Arial" w:cs="Arial"/>
+          <w:sz w:val="28"/>
+          <w:szCs w:val="28"/>
+        </w:rPr>
+      </w:pPr>
+    </w:p>
+    <w:p>
+      <w:pPr>
+        <w:spacing w:before="100" w:beforeAutospacing="1" w:after="100" w:afterAutospacing="1" w:line="240" w:lineRule="auto"/>
+        <w:rPr>
+          <w:rFonts w:ascii="Times New Roman" w:eastAsia="Times New Roman" w:hAnsi="Times New Roman" w:cs="Times New Roman"/>
+          <w:sz w:val="24"/>
+          <w:szCs w:val="24"/>
+        </w:rPr>
+      </w:pPr>
+    </w:p>
+    <w:p>
+      <w:pPr>
+        <w:spacing w:before="100" w:beforeAutospacing="1" w:after="100" w:afterAutospacing="1" w:line="240" w:lineRule="auto"/>
+        <w:rPr>
+          <w:rFonts w:ascii="Georgia" w:eastAsia="Times New Roman" w:hAnsi="Georgia" w:cs="Arial"/>
+          <w:sz w:val="24"/>
+          <w:szCs w:val="24"/>
+        </w:rPr>
+      </w:pPr>
+      <w:r>
+        <w:rPr>
+          <w:rFonts w:ascii="Georgia" w:eastAsia="Times New Roman" w:hAnsi="Georgia" w:cs="Arial"/>
+          <w:sz w:val="24"/>
+          <w:szCs w:val="24"/>
+        </w:rPr>
+        <w:t xml:space="preserve">By default, the </w:t>
+      </w:r>
+      <w:proofErr w:type="spellStart"/>
+      <w:r>
+        <w:rPr>
+          <w:rFonts w:ascii="Georgia" w:eastAsia="Times New Roman" w:hAnsi="Georgia" w:cs="Arial"/>
+          <w:sz w:val="24"/>
+          <w:szCs w:val="24"/>
+        </w:rPr>
+        <w:t>get_</w:t>
+      </w:r>
       <w:proofErr w:type="gramStart"/>
       <w:r>
         <w:rPr>
           <w:rFonts w:ascii="Georgia" w:eastAsia="Times New Roman" w:hAnsi="Georgia" w:cs="Arial"/>
+          <w:sz w:val="24"/>
+          <w:szCs w:val="24"/>
+        </w:rPr>
+        <w:t>dummies</w:t>
+      </w:r>
+      <w:proofErr w:type="spellEnd"/>
+      <w:r>
+        <w:rPr>
+          <w:rFonts w:ascii="Georgia" w:eastAsia="Times New Roman" w:hAnsi="Georgia" w:cs="Arial"/>
+          <w:sz w:val="24"/>
+          <w:szCs w:val="24"/>
+        </w:rPr>
+        <w:t>(</w:t>
+      </w:r>
+      <w:proofErr w:type="gramEnd"/>
+      <w:r>
+        <w:rPr>
+          <w:rFonts w:ascii="Georgia" w:eastAsia="Times New Roman" w:hAnsi="Georgia" w:cs="Arial"/>
+          <w:sz w:val="24"/>
+          <w:szCs w:val="24"/>
+        </w:rPr>
+        <w:t xml:space="preserve">) does </w:t>
+      </w:r>
+      <w:r>
+        <w:rPr>
+          <w:rFonts w:ascii="Georgia" w:eastAsia="Times New Roman" w:hAnsi="Georgia" w:cs="Arial"/>
           <w:b/>
           <w:bCs/>
           <w:sz w:val="24"/>
           <w:szCs w:val="24"/>
         </w:rPr>
-        <w:t>drop_first</w:t>
+        <w:t>not</w:t>
+      </w:r>
+      <w:r>
+        <w:rPr>
+          <w:rFonts w:ascii="Georgia" w:eastAsia="Times New Roman" w:hAnsi="Georgia" w:cs="Arial"/>
+          <w:sz w:val="24"/>
+          <w:szCs w:val="24"/>
+        </w:rPr>
+        <w:t xml:space="preserve"> do dummy encoding, but one-hot encoding.</w:t>
+      </w:r>
+    </w:p>
+    <w:p>
+      <w:pPr>
+        <w:spacing w:before="100" w:beforeAutospacing="1" w:after="100" w:afterAutospacing="1" w:line="240" w:lineRule="auto"/>
+        <w:rPr>
+          <w:rFonts w:ascii="Georgia" w:eastAsia="Times New Roman" w:hAnsi="Georgia" w:cs="Arial"/>
+          <w:sz w:val="24"/>
+          <w:szCs w:val="24"/>
+        </w:rPr>
+      </w:pPr>
+    </w:p>
+    <w:p>
+      <w:pPr>
+        <w:spacing w:after="0" w:line="240" w:lineRule="auto"/>
+        <w:rPr>
+          <w:rFonts w:ascii="Georgia" w:eastAsia="Times New Roman" w:hAnsi="Georgia" w:cs="Arial"/>
+          <w:sz w:val="24"/>
+          <w:szCs w:val="24"/>
+        </w:rPr>
+      </w:pPr>
+      <w:r>
+        <w:rPr>
+          <w:rFonts w:ascii="Georgia" w:eastAsia="Times New Roman" w:hAnsi="Georgia" w:cs="Arial"/>
+          <w:iCs/>
+          <w:sz w:val="24"/>
+          <w:szCs w:val="24"/>
+        </w:rPr>
+        <w:lastRenderedPageBreak/>
+        <w:t>Some machine learning techniques require you to drop one dimension from the representation so as to avoid dependency among the variables. Use "drop_first=True" to achieve that.</w:t>
+      </w:r>
+      <w:r>
+        <w:rPr>
+          <w:rFonts w:ascii="Georgia" w:eastAsia="Times New Roman" w:hAnsi="Georgia" w:cs="Arial"/>
+          <w:sz w:val="24"/>
+          <w:szCs w:val="24"/>
+        </w:rPr>
+        <w:t xml:space="preserve"> </w:t>
+      </w:r>
+    </w:p>
+    <w:p>
+      <w:pPr>
+        <w:spacing w:after="0" w:line="240" w:lineRule="auto"/>
+        <w:rPr>
+          <w:rFonts w:ascii="Georgia" w:eastAsia="Times New Roman" w:hAnsi="Georgia" w:cs="Arial"/>
+          <w:sz w:val="24"/>
+          <w:szCs w:val="24"/>
+        </w:rPr>
+      </w:pPr>
+    </w:p>
+    <w:p>
+      <w:pPr>
+        <w:spacing w:after="0" w:line="240" w:lineRule="auto"/>
+        <w:rPr>
+          <w:rFonts w:ascii="Georgia" w:eastAsia="Times New Roman" w:hAnsi="Georgia" w:cs="Times New Roman"/>
+          <w:sz w:val="24"/>
+          <w:szCs w:val="24"/>
+        </w:rPr>
+      </w:pPr>
+      <w:r>
+        <w:rPr>
+          <w:rFonts w:ascii="Georgia" w:eastAsia="Times New Roman" w:hAnsi="Georgia" w:cs="Times New Roman"/>
+          <w:sz w:val="24"/>
+          <w:szCs w:val="24"/>
+        </w:rPr>
+        <w:t xml:space="preserve">If </w:t>
+      </w:r>
+      <w:r>
+        <w:rPr>
+          <w:rFonts w:ascii="Georgia" w:eastAsia="Times New Roman" w:hAnsi="Georgia" w:cs="Times New Roman"/>
+          <w:sz w:val="24"/>
+          <w:szCs w:val="24"/>
+        </w:rPr>
+        <w:t>we</w:t>
+      </w:r>
+      <w:r>
+        <w:rPr>
+          <w:rFonts w:ascii="Georgia" w:eastAsia="Times New Roman" w:hAnsi="Georgia" w:cs="Times New Roman"/>
+          <w:sz w:val="24"/>
+          <w:szCs w:val="24"/>
+        </w:rPr>
+        <w:t xml:space="preserve"> don't drop the first column then your dummy variables will be correlated</w:t>
+      </w:r>
+      <w:r>
+        <w:rPr>
+          <w:rFonts w:ascii="Georgia" w:eastAsia="Times New Roman" w:hAnsi="Georgia" w:cs="Times New Roman"/>
+          <w:sz w:val="24"/>
+          <w:szCs w:val="24"/>
+        </w:rPr>
+        <w:t>.</w:t>
+      </w:r>
+    </w:p>
+    <w:p>
+      <w:pPr>
+        <w:spacing w:before="100" w:beforeAutospacing="1" w:after="100" w:afterAutospacing="1" w:line="240" w:lineRule="auto"/>
+        <w:rPr>
+          <w:rFonts w:ascii="Georgia" w:eastAsia="Times New Roman" w:hAnsi="Georgia" w:cs="Arial"/>
+          <w:sz w:val="24"/>
+          <w:szCs w:val="24"/>
+        </w:rPr>
+      </w:pPr>
+      <w:r>
+        <w:rPr>
+          <w:rFonts w:ascii="Georgia" w:eastAsia="Times New Roman" w:hAnsi="Georgia" w:cs="Arial"/>
+          <w:sz w:val="24"/>
+          <w:szCs w:val="24"/>
+        </w:rPr>
+        <w:t>This may affect some models adversely and the effect is stronger when the cardinality is smaller. For example iterative models may have trouble converging a</w:t>
+      </w:r>
+      <w:r>
+        <w:rPr>
+          <w:rFonts w:ascii="Georgia" w:eastAsia="Times New Roman" w:hAnsi="Georgia" w:cs="Arial"/>
+          <w:sz w:val="24"/>
+          <w:szCs w:val="24"/>
+        </w:rPr>
+        <w:t>nd lists of variable importance</w:t>
+      </w:r>
+      <w:r>
+        <w:rPr>
+          <w:rFonts w:ascii="Georgia" w:eastAsia="Times New Roman" w:hAnsi="Georgia" w:cs="Arial"/>
+          <w:sz w:val="24"/>
+          <w:szCs w:val="24"/>
+        </w:rPr>
+        <w:t xml:space="preserve"> may be distorted.</w:t>
+      </w:r>
+    </w:p>
+    <w:p>
+      <w:pPr>
+        <w:spacing w:before="100" w:beforeAutospacing="1" w:after="100" w:afterAutospacing="1" w:line="240" w:lineRule="auto"/>
+        <w:rPr>
+          <w:rFonts w:ascii="Georgia" w:eastAsia="Times New Roman" w:hAnsi="Georgia" w:cs="Arial"/>
+          <w:sz w:val="24"/>
+          <w:szCs w:val="24"/>
+        </w:rPr>
+      </w:pPr>
+    </w:p>
+    <w:p>
+      <w:pPr>
+        <w:spacing w:before="100" w:beforeAutospacing="1" w:after="100" w:afterAutospacing="1" w:line="240" w:lineRule="auto"/>
+        <w:rPr>
+          <w:rFonts w:ascii="Georgia" w:eastAsia="Times New Roman" w:hAnsi="Georgia" w:cs="Arial"/>
+          <w:sz w:val="24"/>
+          <w:szCs w:val="24"/>
+        </w:rPr>
+      </w:pPr>
+      <w:r>
+        <w:rPr>
+          <w:rFonts w:ascii="Georgia" w:eastAsia="Times New Roman" w:hAnsi="Georgia" w:cs="Arial"/>
+          <w:sz w:val="24"/>
+          <w:szCs w:val="24"/>
+        </w:rPr>
+        <w:t xml:space="preserve">If </w:t>
+      </w:r>
+      <w:r>
+        <w:rPr>
+          <w:rFonts w:ascii="Georgia" w:eastAsia="Times New Roman" w:hAnsi="Georgia" w:cs="Arial"/>
+          <w:sz w:val="24"/>
+          <w:szCs w:val="24"/>
+        </w:rPr>
+        <w:t xml:space="preserve">you </w:t>
+      </w:r>
+      <w:r>
+        <w:rPr>
+          <w:rFonts w:ascii="Georgia" w:eastAsia="Times New Roman" w:hAnsi="Georgia" w:cs="Arial"/>
+          <w:sz w:val="24"/>
+          <w:szCs w:val="24"/>
+        </w:rPr>
+        <w:t>have</w:t>
+      </w:r>
+      <w:r>
+        <w:rPr>
+          <w:rFonts w:ascii="Georgia" w:eastAsia="Times New Roman" w:hAnsi="Georgia" w:cs="Arial"/>
+          <w:sz w:val="24"/>
+          <w:szCs w:val="24"/>
+        </w:rPr>
+        <w:t xml:space="preserve"> a small number of dummies, we</w:t>
+      </w:r>
+      <w:r>
+        <w:rPr>
+          <w:rFonts w:ascii="Georgia" w:eastAsia="Times New Roman" w:hAnsi="Georgia" w:cs="Arial"/>
+          <w:sz w:val="24"/>
+          <w:szCs w:val="24"/>
+        </w:rPr>
+        <w:t xml:space="preserve"> suggest removing the first dummy. For example, if you have a variable gender, you don't need both a male and female dummy. Just one will be fine. If male=1 then the person is a male and if male=0 then the person is female. However if you have a cat</w:t>
+      </w:r>
+      <w:r>
+        <w:rPr>
+          <w:rFonts w:ascii="Georgia" w:eastAsia="Times New Roman" w:hAnsi="Georgia" w:cs="Arial"/>
+          <w:sz w:val="24"/>
+          <w:szCs w:val="24"/>
+        </w:rPr>
+        <w:t xml:space="preserve">egory with hundreds of values, </w:t>
+      </w:r>
+      <w:proofErr w:type="gramStart"/>
+      <w:r>
+        <w:rPr>
+          <w:rFonts w:ascii="Georgia" w:eastAsia="Times New Roman" w:hAnsi="Georgia" w:cs="Arial"/>
+          <w:sz w:val="24"/>
+          <w:szCs w:val="24"/>
+        </w:rPr>
+        <w:t>We</w:t>
       </w:r>
       <w:proofErr w:type="gramEnd"/>
       <w:r>
         <w:rPr>
           <w:rFonts w:ascii="Georgia" w:eastAsia="Times New Roman" w:hAnsi="Georgia" w:cs="Arial"/>
-          <w:b/>
-          <w:bCs/>
+          <w:sz w:val="24"/>
+          <w:szCs w:val="24"/>
+        </w:rPr>
+        <w:t xml:space="preserve"> suggest not dropping the first column. That will make it easier for the model to "see" all the categories quickly during learning (and the adverse effects are negligible).</w:t>
+      </w:r>
+    </w:p>
+    <w:p>
+      <w:pPr>
+        <w:spacing w:before="100" w:beforeAutospacing="1" w:after="100" w:afterAutospacing="1" w:line="240" w:lineRule="auto"/>
+        <w:rPr>
+          <w:rFonts w:ascii="Georgia" w:eastAsia="Times New Roman" w:hAnsi="Georgia" w:cs="Arial"/>
+          <w:sz w:val="24"/>
+          <w:szCs w:val="24"/>
+        </w:rPr>
+      </w:pPr>
+    </w:p>
+    <w:p>
+      <w:pPr>
+        <w:spacing w:before="100" w:beforeAutospacing="1" w:after="100" w:afterAutospacing="1" w:line="240" w:lineRule="auto"/>
+        <w:rPr>
+          <w:rFonts w:ascii="Georgia" w:eastAsia="Times New Roman" w:hAnsi="Georgia" w:cs="Arial"/>
+          <w:sz w:val="24"/>
+          <w:szCs w:val="24"/>
+        </w:rPr>
+      </w:pPr>
+      <w:r>
+        <w:rPr>
+          <w:rFonts w:ascii="Georgia" w:eastAsia="Times New Roman" w:hAnsi="Georgia" w:cs="Arial"/>
+          <w:sz w:val="24"/>
+          <w:szCs w:val="24"/>
+        </w:rPr>
+        <w:t xml:space="preserve">Example with Pandas </w:t>
+      </w:r>
+      <w:r>
+        <w:rPr>
+          <w:rFonts w:ascii="Georgia" w:eastAsia="Times New Roman" w:hAnsi="Georgia" w:cs="Arial"/>
+          <w:sz w:val="24"/>
+          <w:szCs w:val="24"/>
+        </w:rPr>
+        <w:t>–</w:t>
+      </w:r>
+      <w:r>
+        <w:rPr>
+          <w:rFonts w:ascii="Georgia" w:eastAsia="Times New Roman" w:hAnsi="Georgia" w:cs="Arial"/>
           <w:sz w:val="24"/>
           <w:szCs w:val="24"/>
         </w:rPr>
         <w:t xml:space="preserve"> </w:t>
       </w:r>
-      <w:r>
-        <w:rPr>
-          <w:rFonts w:ascii="Georgia" w:eastAsia="Times New Roman" w:hAnsi="Georgia" w:cs="Arial"/>
-          <w:sz w:val="24"/>
-          <w:szCs w:val="24"/>
-        </w:rPr>
-        <w:t>bool, default False</w:t>
-      </w:r>
     </w:p>
     <w:p>
       <w:pPr>
@@ -1731,32 +2064,14 @@
           <w:szCs w:val="24"/>
         </w:rPr>
       </w:pPr>
-      <w:r>
-        <w:rPr>
-          <w:rFonts w:ascii="Georgia" w:eastAsia="Times New Roman" w:hAnsi="Georgia" w:cs="Arial"/>
-          <w:sz w:val="24"/>
-          <w:szCs w:val="24"/>
-        </w:rPr>
-        <w:t>Whether to get k-1 dummies out of k categorical levels by removing the first level.</w:t>
-      </w:r>
     </w:p>
     <w:p>
       <w:pPr>
         <w:spacing w:before="100" w:beforeAutospacing="1" w:after="100" w:afterAutospacing="1" w:line="240" w:lineRule="auto"/>
         <w:rPr>
-          <w:rFonts w:ascii="Arial" w:eastAsia="Times New Roman" w:hAnsi="Arial" w:cs="Arial"/>
-          <w:sz w:val="28"/>
-          <w:szCs w:val="28"/>
-        </w:rPr>
-      </w:pPr>
-    </w:p>
-    <w:p>
-      <w:pPr>
-        <w:spacing w:before="100" w:beforeAutospacing="1" w:after="100" w:afterAutospacing="1" w:line="240" w:lineRule="auto"/>
-        <w:rPr>
-          <w:rFonts w:ascii="Arial" w:eastAsia="Times New Roman" w:hAnsi="Arial" w:cs="Arial"/>
-          <w:sz w:val="28"/>
-          <w:szCs w:val="28"/>
+          <w:rFonts w:ascii="Georgia" w:eastAsia="Times New Roman" w:hAnsi="Georgia" w:cs="Arial"/>
+          <w:sz w:val="24"/>
+          <w:szCs w:val="24"/>
         </w:rPr>
       </w:pPr>
       <w:r>
@@ -1767,7 +2082,7 @@
           <w:szCs w:val="24"/>
         </w:rPr>
         <w:drawing>
-          <wp:inline distT="0" distB="0" distL="0" distR="0" wp14:anchorId="429397EC" wp14:editId="33380E4E">
+          <wp:inline distT="0" distB="0" distL="0" distR="0" wp14:anchorId="4E44A670" wp14:editId="3AB207E3">
             <wp:extent cx="990600" cy="1638300"/>
             <wp:effectExtent l="0" t="0" r="0" b="0"/>
             <wp:docPr id="10" name="Picture 10" descr="original-dataframe"/>
@@ -1815,43 +2130,27 @@
           </wp:inline>
         </w:drawing>
       </w:r>
+      <w:bookmarkStart w:id="0" w:name="_GoBack"/>
+      <w:bookmarkEnd w:id="0"/>
     </w:p>
     <w:p>
       <w:pPr>
         <w:spacing w:before="100" w:beforeAutospacing="1" w:after="100" w:afterAutospacing="1" w:line="240" w:lineRule="auto"/>
         <w:rPr>
-          <w:rFonts w:ascii="Times New Roman" w:eastAsia="Times New Roman" w:hAnsi="Times New Roman" w:cs="Times New Roman"/>
-          <w:sz w:val="24"/>
-          <w:szCs w:val="24"/>
-        </w:rPr>
-      </w:pPr>
-    </w:p>
-    <w:p>
-      <w:pPr>
-        <w:spacing w:before="100" w:beforeAutospacing="1" w:after="100" w:afterAutospacing="1" w:line="240" w:lineRule="auto"/>
-        <w:rPr>
-          <w:rFonts w:ascii="Georgia" w:eastAsia="Times New Roman" w:hAnsi="Georgia" w:cs="Arial"/>
-          <w:sz w:val="24"/>
-          <w:szCs w:val="24"/>
-        </w:rPr>
-      </w:pPr>
-      <w:r>
-        <w:rPr>
-          <w:rFonts w:ascii="Georgia" w:eastAsia="Times New Roman" w:hAnsi="Georgia" w:cs="Arial"/>
-          <w:sz w:val="24"/>
-          <w:szCs w:val="24"/>
-        </w:rPr>
-        <w:t xml:space="preserve">By default, the </w:t>
+          <w:rFonts w:ascii="Georgia" w:eastAsia="Times New Roman" w:hAnsi="Georgia" w:cs="Arial"/>
+          <w:sz w:val="24"/>
+          <w:szCs w:val="24"/>
+        </w:rPr>
+      </w:pPr>
+      <w:r>
+        <w:rPr>
+          <w:rFonts w:ascii="Georgia" w:eastAsia="Times New Roman" w:hAnsi="Georgia" w:cs="Arial"/>
+          <w:sz w:val="24"/>
+          <w:szCs w:val="24"/>
+        </w:rPr>
+        <w:t>To produce an actual dummy encoding from your data, use drop_first=True (not that '</w:t>
       </w:r>
       <w:proofErr w:type="spellStart"/>
-      <w:r>
-        <w:rPr>
-          <w:rFonts w:ascii="Georgia" w:eastAsia="Times New Roman" w:hAnsi="Georgia" w:cs="Arial"/>
-          <w:sz w:val="24"/>
-          <w:szCs w:val="24"/>
-        </w:rPr>
-        <w:t>get_</w:t>
-      </w:r>
       <w:proofErr w:type="gramStart"/>
       <w:r>
         <w:rPr>
@@ -1859,72 +2158,10 @@
           <w:sz w:val="24"/>
           <w:szCs w:val="24"/>
         </w:rPr>
-        <w:t>dummies</w:t>
+        <w:t>australia</w:t>
       </w:r>
       <w:proofErr w:type="spellEnd"/>
-      <w:r>
-        <w:rPr>
-          <w:rFonts w:ascii="Georgia" w:eastAsia="Times New Roman" w:hAnsi="Georgia" w:cs="Arial"/>
-          <w:sz w:val="24"/>
-          <w:szCs w:val="24"/>
-        </w:rPr>
-        <w:t>(</w:t>
-      </w:r>
       <w:proofErr w:type="gramEnd"/>
-      <w:r>
-        <w:rPr>
-          <w:rFonts w:ascii="Georgia" w:eastAsia="Times New Roman" w:hAnsi="Georgia" w:cs="Arial"/>
-          <w:sz w:val="24"/>
-          <w:szCs w:val="24"/>
-        </w:rPr>
-        <w:t xml:space="preserve">) does </w:t>
-      </w:r>
-      <w:r>
-        <w:rPr>
-          <w:rFonts w:ascii="Georgia" w:eastAsia="Times New Roman" w:hAnsi="Georgia" w:cs="Arial"/>
-          <w:b/>
-          <w:bCs/>
-          <w:sz w:val="24"/>
-          <w:szCs w:val="24"/>
-        </w:rPr>
-        <w:t>not</w:t>
-      </w:r>
-      <w:r>
-        <w:rPr>
-          <w:rFonts w:ascii="Georgia" w:eastAsia="Times New Roman" w:hAnsi="Georgia" w:cs="Arial"/>
-          <w:sz w:val="24"/>
-          <w:szCs w:val="24"/>
-        </w:rPr>
-        <w:t xml:space="preserve"> do dummy encoding, but one-hot encoding.</w:t>
-      </w:r>
-    </w:p>
-    <w:p>
-      <w:pPr>
-        <w:spacing w:before="100" w:beforeAutospacing="1" w:after="100" w:afterAutospacing="1" w:line="240" w:lineRule="auto"/>
-        <w:rPr>
-          <w:rFonts w:ascii="Georgia" w:eastAsia="Times New Roman" w:hAnsi="Georgia" w:cs="Arial"/>
-          <w:sz w:val="24"/>
-          <w:szCs w:val="24"/>
-        </w:rPr>
-      </w:pPr>
-      <w:r>
-        <w:rPr>
-          <w:rFonts w:ascii="Georgia" w:eastAsia="Times New Roman" w:hAnsi="Georgia" w:cs="Arial"/>
-          <w:sz w:val="24"/>
-          <w:szCs w:val="24"/>
-        </w:rPr>
-        <w:t>To produce an actual dummy encoding from your data, use drop_first=True (not that '</w:t>
-      </w:r>
-      <w:proofErr w:type="spellStart"/>
-      <w:r>
-        <w:rPr>
-          <w:rFonts w:ascii="Georgia" w:eastAsia="Times New Roman" w:hAnsi="Georgia" w:cs="Arial"/>
-          <w:sz w:val="24"/>
-          <w:szCs w:val="24"/>
-        </w:rPr>
-        <w:t>australia</w:t>
-      </w:r>
-      <w:proofErr w:type="spellEnd"/>
       <w:r>
         <w:rPr>
           <w:rFonts w:ascii="Georgia" w:eastAsia="Times New Roman" w:hAnsi="Georgia" w:cs="Arial"/>
@@ -1960,6 +2197,7 @@
           <w:sz w:val="28"/>
           <w:szCs w:val="28"/>
         </w:rPr>
+        <w:lastRenderedPageBreak/>
         <w:drawing>
           <wp:inline distT="0" distB="0" distL="0" distR="0">
             <wp:extent cx="5935980" cy="1988820"/>
@@ -2030,95 +2268,6 @@
     </w:p>
     <w:p>
       <w:pPr>
-        <w:spacing w:after="0" w:line="240" w:lineRule="auto"/>
-        <w:rPr>
-          <w:rFonts w:ascii="Georgia" w:eastAsia="Times New Roman" w:hAnsi="Georgia" w:cs="Times New Roman"/>
-          <w:sz w:val="24"/>
-          <w:szCs w:val="24"/>
-        </w:rPr>
-      </w:pPr>
-      <w:r>
-        <w:rPr>
-          <w:rFonts w:ascii="Georgia" w:eastAsia="Times New Roman" w:hAnsi="Georgia" w:cs="Times New Roman"/>
-          <w:sz w:val="24"/>
-          <w:szCs w:val="24"/>
-        </w:rPr>
-        <w:t xml:space="preserve"> </w:t>
-      </w:r>
-      <w:r>
-        <w:rPr>
-          <w:rFonts w:ascii="Georgia" w:eastAsia="Times New Roman" w:hAnsi="Georgia" w:cs="Arial"/>
-          <w:iCs/>
-          <w:sz w:val="24"/>
-          <w:szCs w:val="24"/>
-        </w:rPr>
-        <w:t>Some machine l</w:t>
-      </w:r>
-      <w:r>
-        <w:rPr>
-          <w:rFonts w:ascii="Georgia" w:eastAsia="Times New Roman" w:hAnsi="Georgia" w:cs="Arial"/>
-          <w:iCs/>
-          <w:sz w:val="24"/>
-          <w:szCs w:val="24"/>
-        </w:rPr>
-        <w:t xml:space="preserve">earning techniques require you </w:t>
-      </w:r>
-      <w:r>
-        <w:rPr>
-          <w:rFonts w:ascii="Georgia" w:eastAsia="Times New Roman" w:hAnsi="Georgia" w:cs="Arial"/>
-          <w:iCs/>
-          <w:sz w:val="24"/>
-          <w:szCs w:val="24"/>
-        </w:rPr>
-        <w:t>to drop one dimension from the representa</w:t>
-      </w:r>
-      <w:r>
-        <w:rPr>
-          <w:rFonts w:ascii="Georgia" w:eastAsia="Times New Roman" w:hAnsi="Georgia" w:cs="Arial"/>
-          <w:iCs/>
-          <w:sz w:val="24"/>
-          <w:szCs w:val="24"/>
-        </w:rPr>
-        <w:t>tion so as to</w:t>
-      </w:r>
-      <w:r>
-        <w:rPr>
-          <w:rFonts w:ascii="Georgia" w:eastAsia="Times New Roman" w:hAnsi="Georgia" w:cs="Arial"/>
-          <w:iCs/>
-          <w:sz w:val="24"/>
-          <w:szCs w:val="24"/>
-        </w:rPr>
-        <w:t xml:space="preserve"> avoid d</w:t>
-      </w:r>
-      <w:r>
-        <w:rPr>
-          <w:rFonts w:ascii="Georgia" w:eastAsia="Times New Roman" w:hAnsi="Georgia" w:cs="Arial"/>
-          <w:iCs/>
-          <w:sz w:val="24"/>
-          <w:szCs w:val="24"/>
-        </w:rPr>
-        <w:t xml:space="preserve">ependency among the variables. </w:t>
-      </w:r>
-      <w:r>
-        <w:rPr>
-          <w:rFonts w:ascii="Georgia" w:eastAsia="Times New Roman" w:hAnsi="Georgia" w:cs="Arial"/>
-          <w:iCs/>
-          <w:sz w:val="24"/>
-          <w:szCs w:val="24"/>
-        </w:rPr>
-        <w:t>Use "drop_first=True" to achieve that.</w:t>
-      </w:r>
-      <w:r>
-        <w:rPr>
-          <w:rFonts w:ascii="Georgia" w:eastAsia="Times New Roman" w:hAnsi="Georgia" w:cs="Arial"/>
-          <w:sz w:val="24"/>
-          <w:szCs w:val="24"/>
-        </w:rPr>
-        <w:t xml:space="preserve"> </w:t>
-      </w:r>
-    </w:p>
-    <w:p>
-      <w:pPr>
         <w:spacing w:before="100" w:beforeAutospacing="1" w:after="100" w:afterAutospacing="1" w:line="240" w:lineRule="auto"/>
         <w:rPr>
           <w:rFonts w:ascii="Georgia" w:eastAsia="Times New Roman" w:hAnsi="Georgia" w:cs="Arial"/>
@@ -2388,17 +2537,8 @@
           <w:szCs w:val="28"/>
           <w:highlight w:val="yellow"/>
         </w:rPr>
-        <w:t xml:space="preserve">4. </w:t>
-      </w:r>
-      <w:r>
-        <w:rPr>
-          <w:rFonts w:ascii="Georgia" w:hAnsi="Georgia" w:cs="Arial"/>
-          <w:b/>
-          <w:sz w:val="28"/>
-          <w:szCs w:val="28"/>
-          <w:highlight w:val="yellow"/>
-        </w:rPr>
-        <w:t>How did you validate the assumptions of Linear Regression after building the model on the training set?</w:t>
+        <w:lastRenderedPageBreak/>
+        <w:t>4. How did you validate the assumptions of Linear Regression after building the model on the training set?</w:t>
       </w:r>
     </w:p>
     <w:p>
@@ -2600,7 +2740,6 @@
           <w:bCs/>
           <w:noProof/>
         </w:rPr>
-        <w:lastRenderedPageBreak/>
         <w:drawing>
           <wp:inline distT="0" distB="0" distL="0" distR="0">
             <wp:extent cx="4251960" cy="3154680"/>
@@ -2674,6 +2813,7 @@
           <w:b/>
           <w:color w:val="auto"/>
         </w:rPr>
+        <w:lastRenderedPageBreak/>
         <w:t>Mean of Residuals</w:t>
       </w:r>
       <w:r>
@@ -2681,14 +2821,7 @@
           <w:rFonts w:ascii="Georgia" w:hAnsi="Georgia"/>
           <w:color w:val="auto"/>
         </w:rPr>
-        <w:t xml:space="preserve">: </w:t>
-      </w:r>
-      <w:r>
-        <w:rPr>
-          <w:rFonts w:ascii="Georgia" w:hAnsi="Georgia"/>
-          <w:color w:val="auto"/>
-        </w:rPr>
-        <w:t>Residuals as we know are the differences between the true value and the predicted value. One of the assumptions of linear regression is that the mean of the residuals should be zero.</w:t>
+        <w:t>: Residuals as we know are the differences between the true value and the predicted value. One of the assumptions of linear regression is that the mean of the residuals should be zero.</w:t>
       </w:r>
     </w:p>
     <w:p>
@@ -2806,15 +2939,7 @@
           <w:sz w:val="24"/>
           <w:szCs w:val="24"/>
         </w:rPr>
-        <w:t>Check for Homoscedasticity</w:t>
-      </w:r>
-      <w:r>
-        <w:rPr>
-          <w:rFonts w:ascii="Georgia" w:hAnsi="Georgia"/>
-          <w:sz w:val="24"/>
-          <w:szCs w:val="24"/>
-        </w:rPr>
-        <w:t xml:space="preserve">: </w:t>
+        <w:t xml:space="preserve">Check for Homoscedasticity: </w:t>
       </w:r>
       <w:r>
         <w:rPr>
@@ -2851,7 +2976,6 @@
           <w:sz w:val="24"/>
           <w:szCs w:val="24"/>
         </w:rPr>
-        <w:lastRenderedPageBreak/>
         <w:drawing>
           <wp:inline distT="0" distB="0" distL="0" distR="0">
             <wp:extent cx="4366260" cy="2697480"/>
@@ -2917,15 +3041,7 @@
           <w:sz w:val="20"/>
           <w:szCs w:val="20"/>
         </w:rPr>
-        <w:t xml:space="preserve">Hypothesis Testing for </w:t>
-      </w:r>
-      <w:r>
-        <w:rPr>
-          <w:rFonts w:ascii="Georgia" w:hAnsi="Georgia"/>
-          <w:sz w:val="20"/>
-          <w:szCs w:val="20"/>
-        </w:rPr>
-        <w:t>Homoscedasticity</w:t>
+        <w:t>Hypothesis Testing for Homoscedasticity</w:t>
       </w:r>
     </w:p>
     <w:p>
@@ -3301,16 +3417,7 @@
           <w:sz w:val="24"/>
           <w:szCs w:val="24"/>
         </w:rPr>
-        <w:lastRenderedPageBreak/>
-        <w:t>No autocorrelation of residuals</w:t>
-      </w:r>
-      <w:r>
-        <w:rPr>
-          <w:rFonts w:ascii="Georgia" w:hAnsi="Georgia"/>
-          <w:sz w:val="24"/>
-          <w:szCs w:val="24"/>
-        </w:rPr>
-        <w:t xml:space="preserve">: </w:t>
+        <w:t xml:space="preserve">No autocorrelation of residuals: </w:t>
       </w:r>
       <w:r>
         <w:rPr>
@@ -3454,6 +3561,7 @@
           <w:sz w:val="20"/>
           <w:szCs w:val="20"/>
         </w:rPr>
+        <w:lastRenderedPageBreak/>
         <w:t xml:space="preserve">Checking for autocorrelation to ensure the absence of autocorrelation we use </w:t>
       </w:r>
       <w:proofErr w:type="spellStart"/>
@@ -3761,6 +3869,7 @@
         <w:rPr>
           <w:noProof/>
         </w:rPr>
+        <w:lastRenderedPageBreak/>
         <w:drawing>
           <wp:inline distT="0" distB="0" distL="0" distR="0" wp14:anchorId="69E49AF9" wp14:editId="64767269">
             <wp:extent cx="5943600" cy="3343275"/>
@@ -4797,8 +4906,6 @@
         </w:rPr>
         <w:t xml:space="preserve"> labels to data (supervised learning)</w:t>
       </w:r>
-      <w:bookmarkStart w:id="0" w:name="_GoBack"/>
-      <w:bookmarkEnd w:id="0"/>
     </w:p>
     <w:p>
       <w:pPr>

</xml_diff>